<commit_message>
modify the name of txt file
modify it to be readme.txt
</commit_message>
<xml_diff>
--- a/钙信号与线粒体生物医学实验室 网站手册1.docx
+++ b/钙信号与线粒体生物医学实验室 网站手册1.docx
@@ -147,9 +147,6 @@
         <w:pBdr>
           <w:bottom w:val="dotted" w:sz="24" w:space="1" w:color="auto"/>
         </w:pBdr>
-        <w:rPr>
-          <w:rFonts w:hint="eastAsia"/>
-        </w:rPr>
       </w:pPr>
     </w:p>
     <w:p>
@@ -157,9 +154,6 @@
         <w:pBdr>
           <w:bottom w:val="single" w:sz="6" w:space="1" w:color="auto"/>
         </w:pBdr>
-        <w:rPr>
-          <w:rFonts w:hint="eastAsia"/>
-        </w:rPr>
       </w:pPr>
     </w:p>
     <w:p/>
@@ -215,11 +209,57 @@
     </w:p>
     <w:p>
       <w:pPr>
-        <w:spacing w:line="360" w:lineRule="auto"/>
-      </w:pPr>
-      <w:r>
-        <w:rPr>
-          <w:rFonts w:hint="eastAsia"/>
+        <w:pBdr>
+          <w:bottom w:val="double" w:sz="6" w:space="1" w:color="auto"/>
+        </w:pBdr>
+        <w:spacing w:line="360" w:lineRule="auto"/>
+        <w:rPr>
+          <w:rFonts w:hint="eastAsia"/>
+        </w:rPr>
+      </w:pPr>
+      <w:r>
+        <w:br w:type="page"/>
+      </w:r>
+    </w:p>
+    <w:p>
+      <w:pPr>
+        <w:pBdr>
+          <w:bottom w:val="double" w:sz="6" w:space="1" w:color="auto"/>
+        </w:pBdr>
+        <w:spacing w:line="360" w:lineRule="auto"/>
+        <w:jc w:val="center"/>
+        <w:rPr>
+          <w:rFonts w:hint="eastAsia"/>
+          <w:b/>
+          <w:sz w:val="28"/>
+        </w:rPr>
+      </w:pPr>
+    </w:p>
+    <w:p>
+      <w:pPr>
+        <w:spacing w:line="360" w:lineRule="auto"/>
+        <w:jc w:val="center"/>
+        <w:rPr>
+          <w:rFonts w:hint="eastAsia"/>
+          <w:b/>
+          <w:sz w:val="28"/>
+        </w:rPr>
+      </w:pPr>
+    </w:p>
+    <w:p>
+      <w:pPr>
+        <w:spacing w:line="360" w:lineRule="auto"/>
+        <w:jc w:val="center"/>
+        <w:rPr>
+          <w:b/>
+          <w:sz w:val="28"/>
+        </w:rPr>
+      </w:pPr>
+      <w:r>
+        <w:rPr>
+          <w:rFonts w:hint="eastAsia"/>
+          <w:b/>
+          <w:sz w:val="28"/>
         </w:rPr>
         <w:t>网站结构设计以及功能模块</w:t>
       </w:r>
@@ -232,12 +272,31 @@
     <w:p>
       <w:pPr>
         <w:spacing w:line="360" w:lineRule="auto"/>
-      </w:pPr>
-      <w:r>
-        <w:rPr>
-          <w:rFonts w:hint="eastAsia"/>
-        </w:rPr>
-        <w:t>网站主要代码采用自己编写，部分特殊功能利用已有脚本源码。网站的编写语言为，静态网页</w:t>
+        <w:ind w:firstLine="420"/>
+        <w:rPr>
+          <w:rFonts w:hint="eastAsia"/>
+        </w:rPr>
+      </w:pPr>
+      <w:r>
+        <w:rPr>
+          <w:rFonts w:hint="eastAsia"/>
+        </w:rPr>
+        <w:t>网站主要代码采用自己编写，部分特殊功能利用已有脚本源码。</w:t>
+      </w:r>
+    </w:p>
+    <w:p>
+      <w:pPr>
+        <w:spacing w:line="360" w:lineRule="auto"/>
+        <w:ind w:firstLine="420"/>
+        <w:rPr>
+          <w:rFonts w:hint="eastAsia"/>
+        </w:rPr>
+      </w:pPr>
+      <w:r>
+        <w:rPr>
+          <w:rFonts w:hint="eastAsia"/>
+        </w:rPr>
+        <w:t>网站的编写语言为，静态网页</w:t>
       </w:r>
       <w:r>
         <w:rPr>
@@ -261,7 +320,22 @@
         <w:rPr>
           <w:rFonts w:hint="eastAsia"/>
         </w:rPr>
-        <w:t>；网站的数据库采用</w:t>
+        <w:t>；</w:t>
+      </w:r>
+    </w:p>
+    <w:p>
+      <w:pPr>
+        <w:spacing w:line="360" w:lineRule="auto"/>
+        <w:ind w:firstLine="420"/>
+        <w:rPr>
+          <w:rFonts w:hint="eastAsia"/>
+        </w:rPr>
+      </w:pPr>
+      <w:r>
+        <w:rPr>
+          <w:rFonts w:hint="eastAsia"/>
+        </w:rPr>
+        <w:t>网站的数据库采用</w:t>
       </w:r>
       <w:r>
         <w:rPr>
@@ -273,7 +347,22 @@
         <w:rPr>
           <w:rFonts w:hint="eastAsia"/>
         </w:rPr>
-        <w:t>数据库；网站服务器采用</w:t>
+        <w:t>数据库；</w:t>
+      </w:r>
+    </w:p>
+    <w:p>
+      <w:pPr>
+        <w:spacing w:line="360" w:lineRule="auto"/>
+        <w:ind w:firstLine="420"/>
+        <w:rPr>
+          <w:rFonts w:hint="eastAsia"/>
+        </w:rPr>
+      </w:pPr>
+      <w:r>
+        <w:rPr>
+          <w:rFonts w:hint="eastAsia"/>
+        </w:rPr>
+        <w:t>网站服务器采用</w:t>
       </w:r>
       <w:r>
         <w:rPr>
@@ -315,25 +404,61 @@
     <w:p>
       <w:pPr>
         <w:spacing w:line="360" w:lineRule="auto"/>
-      </w:pPr>
-    </w:p>
-    <w:p>
-      <w:pPr>
-        <w:spacing w:line="360" w:lineRule="auto"/>
-      </w:pPr>
-      <w:r>
-        <w:rPr>
-          <w:rFonts w:hint="eastAsia"/>
-        </w:rPr>
-        <w:t>整个网站平台提供了网站主页，实验室介绍，实验室人员，实验室新闻，实验室公告，机时</w:t>
-      </w:r>
-      <w:r>
-        <w:rPr>
-          <w:rFonts w:hint="eastAsia"/>
-        </w:rPr>
-        <w:lastRenderedPageBreak/>
-        <w:t>预约，发表文章，软件下载，人员相册，学生论坛，网站管理员等主要模块。</w:t>
-      </w:r>
+        <w:ind w:firstLine="420"/>
+        <w:rPr>
+          <w:rFonts w:hint="eastAsia"/>
+        </w:rPr>
+      </w:pPr>
+      <w:r>
+        <w:rPr>
+          <w:rFonts w:hint="eastAsia"/>
+        </w:rPr>
+        <w:t>网站功能架构：</w:t>
+      </w:r>
+      <w:r>
+        <w:rPr>
+          <w:rFonts w:hint="eastAsia"/>
+        </w:rPr>
+        <w:t>整个网站平台提供了网站主页，实验室介绍，实验室人员，实验室新闻，实验室公告，机时预约，发表文章，软件下载，人员相册，学生论坛，网站管理员等主要模块。</w:t>
+      </w:r>
+    </w:p>
+    <w:p>
+      <w:pPr>
+        <w:spacing w:line="360" w:lineRule="auto"/>
+        <w:ind w:firstLine="420"/>
+        <w:rPr>
+          <w:rFonts w:hint="eastAsia"/>
+        </w:rPr>
+      </w:pPr>
+      <w:r>
+        <w:rPr>
+          <w:rFonts w:hint="eastAsia"/>
+        </w:rPr>
+        <w:t>网站后台管理：网站提供后台编辑焦点图、主要介绍、长期公告、新闻、通知、人员、文章、软件等等。</w:t>
+      </w:r>
+    </w:p>
+    <w:p>
+      <w:pPr>
+        <w:spacing w:line="360" w:lineRule="auto"/>
+        <w:ind w:firstLine="420"/>
+      </w:pPr>
+      <w:r>
+        <w:rPr>
+          <w:rFonts w:hint="eastAsia"/>
+        </w:rPr>
+        <w:t>用户权限：用户可以预约机时、上传图片、论坛发表文章；下载软件、查看名单。</w:t>
+      </w:r>
+    </w:p>
+    <w:p>
+      <w:pPr>
+        <w:pBdr>
+          <w:bottom w:val="double" w:sz="6" w:space="1" w:color="auto"/>
+        </w:pBdr>
+        <w:spacing w:line="360" w:lineRule="auto"/>
+        <w:rPr>
+          <w:rFonts w:hint="eastAsia"/>
+        </w:rPr>
+      </w:pPr>
     </w:p>
     <w:p>
       <w:pPr>
@@ -469,6 +594,9 @@
         <w:pStyle w:val="a5"/>
         <w:spacing w:line="360" w:lineRule="auto"/>
         <w:ind w:left="360" w:firstLineChars="0" w:firstLine="0"/>
+        <w:rPr>
+          <w:rFonts w:hint="eastAsia"/>
+        </w:rPr>
       </w:pPr>
       <w:r>
         <w:rPr>
@@ -476,6 +604,13 @@
         </w:rPr>
         <w:t>底部是网站基本信息栏目，包含了实验室地址，联系电话，联系邮箱，网站管理入口，网站开发历史简介入口，友情链接入口，版权声明，开发作者等等。</w:t>
       </w:r>
+    </w:p>
+    <w:p>
+      <w:pPr>
+        <w:pStyle w:val="a5"/>
+        <w:spacing w:line="360" w:lineRule="auto"/>
+        <w:ind w:left="360" w:firstLineChars="0" w:firstLine="0"/>
+      </w:pPr>
     </w:p>
     <w:p>
       <w:pPr>
@@ -491,6 +626,7 @@
         <w:rPr>
           <w:rFonts w:hint="eastAsia"/>
         </w:rPr>
+        <w:lastRenderedPageBreak/>
         <w:t>实验室介绍：</w:t>
       </w:r>
     </w:p>
@@ -499,6 +635,9 @@
         <w:pStyle w:val="a5"/>
         <w:spacing w:line="360" w:lineRule="auto"/>
         <w:ind w:left="360" w:firstLineChars="0" w:firstLine="0"/>
+        <w:rPr>
+          <w:rFonts w:hint="eastAsia"/>
+        </w:rPr>
       </w:pPr>
       <w:r>
         <w:rPr>
@@ -572,6 +711,13 @@
         </w:rPr>
         <w:t>”。研究设备列举了共聚焦显微镜，双光子显微镜，海马呼吸仪，荧光光度分光计。实验室风采则列举了部分学生做实验的瞬间照片。</w:t>
       </w:r>
+    </w:p>
+    <w:p>
+      <w:pPr>
+        <w:pStyle w:val="a5"/>
+        <w:spacing w:line="360" w:lineRule="auto"/>
+        <w:ind w:left="360" w:firstLineChars="0" w:firstLine="0"/>
+      </w:pPr>
     </w:p>
     <w:p>
       <w:pPr>
@@ -595,6 +741,9 @@
         <w:pStyle w:val="a5"/>
         <w:spacing w:line="360" w:lineRule="auto"/>
         <w:ind w:left="360" w:firstLineChars="0" w:firstLine="0"/>
+        <w:rPr>
+          <w:rFonts w:hint="eastAsia"/>
+        </w:rPr>
       </w:pPr>
       <w:r>
         <w:rPr>
@@ -614,6 +763,13 @@
         </w:rPr>
         <w:t>条新闻，而在实验室新闻页面中，则有所有的历史新闻，排列方式为倒序，左侧为新闻标题，右侧为发表时间。</w:t>
       </w:r>
+    </w:p>
+    <w:p>
+      <w:pPr>
+        <w:pStyle w:val="a5"/>
+        <w:spacing w:line="360" w:lineRule="auto"/>
+        <w:ind w:left="360" w:firstLineChars="0" w:firstLine="0"/>
+      </w:pPr>
     </w:p>
     <w:p>
       <w:pPr>
@@ -637,6 +793,9 @@
         <w:pStyle w:val="a5"/>
         <w:spacing w:line="360" w:lineRule="auto"/>
         <w:ind w:left="360" w:firstLineChars="0" w:firstLine="0"/>
+        <w:rPr>
+          <w:rFonts w:hint="eastAsia"/>
+        </w:rPr>
       </w:pPr>
       <w:r>
         <w:rPr>
@@ -656,6 +815,13 @@
         </w:rPr>
         <w:t>条通知，但在实验室通知中有所有的历史通知，排列方式为倒序，左侧为通知标题，右侧为发表时间。</w:t>
       </w:r>
+    </w:p>
+    <w:p>
+      <w:pPr>
+        <w:pStyle w:val="a5"/>
+        <w:spacing w:line="360" w:lineRule="auto"/>
+        <w:ind w:left="360" w:firstLineChars="0" w:firstLine="0"/>
+      </w:pPr>
     </w:p>
     <w:p>
       <w:pPr>
@@ -684,21 +850,17 @@
         <w:rPr>
           <w:rFonts w:hint="eastAsia"/>
         </w:rPr>
-        <w:t>人员信息首先介绍了实验室主任，程和平教授的相关头衔和职称以及研究经历。然后是实验室各位老师的基本信息表格，包括姓名，职称，电话，邮箱，办公室地址。同时还有在读学生的学生名单，学生名单包含了学生的入学年份，毕业年份，学籍归属，学位类型。排序按照入学年份排序。除此之外，学生的邮箱、电话等个人信息需要登录才可</w:t>
-      </w:r>
-      <w:r>
-        <w:rPr>
-          <w:rFonts w:hint="eastAsia"/>
-        </w:rPr>
-        <w:lastRenderedPageBreak/>
-        <w:t>在学生详细信息中可见。</w:t>
-      </w:r>
-    </w:p>
-    <w:p>
-      <w:pPr>
-        <w:pStyle w:val="a5"/>
-        <w:spacing w:line="360" w:lineRule="auto"/>
-        <w:ind w:left="360" w:firstLineChars="0" w:firstLine="0"/>
+        <w:t>人员信息首先介绍了实验室主任，程和平教授的相关头衔和职称以及研究经历。然后是实验室各位老师的基本信息表格，包括姓名，职称，电话，邮箱，办公室地址。同时还有在读学生的学生名单，学生名单包含了学生的入学年份，毕业年份，学籍归属，学位类型。排序按照入学年份排序。除此之外，学生的邮箱、电话等个人信息需要登录才可在学生详细信息中可见。</w:t>
+      </w:r>
+    </w:p>
+    <w:p>
+      <w:pPr>
+        <w:pStyle w:val="a5"/>
+        <w:spacing w:line="360" w:lineRule="auto"/>
+        <w:ind w:left="360" w:firstLineChars="0" w:firstLine="0"/>
+        <w:rPr>
+          <w:rFonts w:hint="eastAsia"/>
+        </w:rPr>
       </w:pPr>
       <w:r>
         <w:rPr>
@@ -706,6 +868,13 @@
         </w:rPr>
         <w:t>底部是两张实验室的人员大合影，图片可以点击，链接为实验室相册，相册中主要包含了实验室一些经典照片。</w:t>
       </w:r>
+    </w:p>
+    <w:p>
+      <w:pPr>
+        <w:pStyle w:val="a5"/>
+        <w:spacing w:line="360" w:lineRule="auto"/>
+        <w:ind w:left="360" w:firstLineChars="0" w:firstLine="0"/>
+      </w:pPr>
     </w:p>
     <w:p>
       <w:pPr>
@@ -761,11 +930,15 @@
         <w:pStyle w:val="a5"/>
         <w:spacing w:line="360" w:lineRule="auto"/>
         <w:ind w:left="360" w:firstLineChars="0" w:firstLine="0"/>
-      </w:pPr>
-      <w:r>
-        <w:rPr>
-          <w:rFonts w:hint="eastAsia"/>
-        </w:rPr>
+        <w:rPr>
+          <w:rFonts w:hint="eastAsia"/>
+        </w:rPr>
+      </w:pPr>
+      <w:r>
+        <w:rPr>
+          <w:rFonts w:hint="eastAsia"/>
+        </w:rPr>
+        <w:lastRenderedPageBreak/>
         <w:t>三台设备分别是</w:t>
       </w:r>
       <w:r>
@@ -829,6 +1002,13 @@
         </w:rPr>
         <w:t>”。</w:t>
       </w:r>
+    </w:p>
+    <w:p>
+      <w:pPr>
+        <w:pStyle w:val="a5"/>
+        <w:spacing w:line="360" w:lineRule="auto"/>
+        <w:ind w:left="360" w:firstLineChars="0" w:firstLine="0"/>
+      </w:pPr>
     </w:p>
     <w:p>
       <w:pPr>
@@ -852,6 +1032,9 @@
         <w:pStyle w:val="a5"/>
         <w:spacing w:line="360" w:lineRule="auto"/>
         <w:ind w:left="360" w:firstLineChars="0" w:firstLine="0"/>
+        <w:rPr>
+          <w:rFonts w:hint="eastAsia"/>
+        </w:rPr>
       </w:pPr>
       <w:r>
         <w:rPr>
@@ -873,6 +1056,13 @@
         </w:rPr>
         <w:t>在登录可见。</w:t>
       </w:r>
+    </w:p>
+    <w:p>
+      <w:pPr>
+        <w:pStyle w:val="a5"/>
+        <w:spacing w:line="360" w:lineRule="auto"/>
+        <w:ind w:left="360" w:firstLineChars="0" w:firstLine="0"/>
+      </w:pPr>
     </w:p>
     <w:p>
       <w:pPr>
@@ -896,6 +1086,9 @@
         <w:pStyle w:val="a5"/>
         <w:spacing w:line="360" w:lineRule="auto"/>
         <w:ind w:left="360" w:firstLineChars="0" w:firstLine="0"/>
+        <w:rPr>
+          <w:rFonts w:hint="eastAsia"/>
+        </w:rPr>
       </w:pPr>
       <w:r>
         <w:rPr>
@@ -927,6 +1120,13 @@
         </w:rPr>
         <w:t>链接，可以跳转下载。</w:t>
       </w:r>
+    </w:p>
+    <w:p>
+      <w:pPr>
+        <w:pStyle w:val="a5"/>
+        <w:spacing w:line="360" w:lineRule="auto"/>
+        <w:ind w:left="360" w:firstLineChars="0" w:firstLine="0"/>
+      </w:pPr>
     </w:p>
     <w:p>
       <w:pPr>
@@ -950,6 +1150,9 @@
         <w:pStyle w:val="a5"/>
         <w:spacing w:line="360" w:lineRule="auto"/>
         <w:ind w:left="360" w:firstLineChars="0" w:firstLine="0"/>
+        <w:rPr>
+          <w:rFonts w:hint="eastAsia"/>
+        </w:rPr>
       </w:pPr>
       <w:r>
         <w:rPr>
@@ -957,6 +1160,13 @@
         </w:rPr>
         <w:t>学生论坛主要包含四个模块，分别是生物实验技能，编程技术经验，情感八卦，吃货专区。</w:t>
       </w:r>
+    </w:p>
+    <w:p>
+      <w:pPr>
+        <w:pStyle w:val="a5"/>
+        <w:spacing w:line="360" w:lineRule="auto"/>
+        <w:ind w:left="360" w:firstLineChars="0" w:firstLine="0"/>
+      </w:pPr>
     </w:p>
     <w:p>
       <w:pPr>
@@ -980,6 +1190,9 @@
         <w:pStyle w:val="a5"/>
         <w:spacing w:line="360" w:lineRule="auto"/>
         <w:ind w:left="360" w:firstLineChars="0" w:firstLine="0"/>
+        <w:rPr>
+          <w:rFonts w:hint="eastAsia"/>
+        </w:rPr>
       </w:pPr>
       <w:r>
         <w:rPr>
@@ -987,6 +1200,13 @@
         </w:rPr>
         <w:t>用户登录界面主要包含了一个登录入口，用户名和密码。登录后，显示当前用户信息以及相关操作的入口，包含，机时预约，查看相册，查看人员名单，查看软件下载，还可以查看我的文章。在我的文章中，可以新建文章以及编辑已有文章。</w:t>
       </w:r>
+    </w:p>
+    <w:p>
+      <w:pPr>
+        <w:pStyle w:val="a5"/>
+        <w:spacing w:line="360" w:lineRule="auto"/>
+        <w:ind w:left="360" w:firstLineChars="0" w:firstLine="0"/>
+      </w:pPr>
     </w:p>
     <w:p>
       <w:pPr>
@@ -1010,6 +1230,9 @@
         <w:pStyle w:val="a5"/>
         <w:spacing w:line="360" w:lineRule="auto"/>
         <w:ind w:left="360" w:firstLineChars="0" w:firstLine="0"/>
+        <w:rPr>
+          <w:rFonts w:hint="eastAsia"/>
+        </w:rPr>
       </w:pPr>
       <w:r>
         <w:rPr>
@@ -1031,6 +1254,13 @@
         </w:rPr>
         <w:t>比多少等等。</w:t>
       </w:r>
+    </w:p>
+    <w:p>
+      <w:pPr>
+        <w:pStyle w:val="a5"/>
+        <w:spacing w:line="360" w:lineRule="auto"/>
+        <w:ind w:left="360" w:firstLineChars="0" w:firstLine="0"/>
+      </w:pPr>
     </w:p>
     <w:p>
       <w:pPr>
@@ -1059,63 +1289,69 @@
         <w:rPr>
           <w:rFonts w:hint="eastAsia"/>
         </w:rPr>
+        <w:t>人员相册主要由一个中等分辨率的大图和一系列</w:t>
+      </w:r>
+      <w:proofErr w:type="gramStart"/>
+      <w:r>
+        <w:rPr>
+          <w:rFonts w:hint="eastAsia"/>
+        </w:rPr>
+        <w:t>缩略图</w:t>
+      </w:r>
+      <w:proofErr w:type="gramEnd"/>
+      <w:r>
+        <w:rPr>
+          <w:rFonts w:hint="eastAsia"/>
+        </w:rPr>
+        <w:t>构成，照片下方有图像说明和上传者信息，上</w:t>
+      </w:r>
+      <w:proofErr w:type="gramStart"/>
+      <w:r>
+        <w:rPr>
+          <w:rFonts w:hint="eastAsia"/>
+        </w:rPr>
+        <w:t>传时间</w:t>
+      </w:r>
+      <w:proofErr w:type="gramEnd"/>
+      <w:r>
+        <w:rPr>
+          <w:rFonts w:hint="eastAsia"/>
+        </w:rPr>
+        <w:t>等信息。</w:t>
+      </w:r>
+      <w:proofErr w:type="gramStart"/>
+      <w:r>
+        <w:rPr>
+          <w:rFonts w:hint="eastAsia"/>
+        </w:rPr>
+        <w:t>右侧还</w:t>
+      </w:r>
+      <w:proofErr w:type="gramEnd"/>
+      <w:r>
+        <w:rPr>
+          <w:rFonts w:hint="eastAsia"/>
+        </w:rPr>
+        <w:t>提供原始大图的查看。登录之后，可以上传照片，点击上传照片，进入上传界面，选择文件并上传。上传之后首先预览，填写照片说明，</w:t>
+      </w:r>
+      <w:r>
+        <w:rPr>
+          <w:rFonts w:hint="eastAsia"/>
+        </w:rPr>
         <w:lastRenderedPageBreak/>
-        <w:t>人员相册主要由一个中等分辨率的大图和一系列</w:t>
+        <w:t>然后提交，</w:t>
       </w:r>
       <w:proofErr w:type="gramStart"/>
       <w:r>
         <w:rPr>
           <w:rFonts w:hint="eastAsia"/>
         </w:rPr>
-        <w:t>缩略图</w:t>
+        <w:t>上传就完成</w:t>
       </w:r>
       <w:proofErr w:type="gramEnd"/>
       <w:r>
         <w:rPr>
           <w:rFonts w:hint="eastAsia"/>
         </w:rPr>
-        <w:t>构成，照片下方有图像说明和上传者信息，上</w:t>
-      </w:r>
-      <w:proofErr w:type="gramStart"/>
-      <w:r>
-        <w:rPr>
-          <w:rFonts w:hint="eastAsia"/>
-        </w:rPr>
-        <w:t>传时间</w:t>
-      </w:r>
-      <w:proofErr w:type="gramEnd"/>
-      <w:r>
-        <w:rPr>
-          <w:rFonts w:hint="eastAsia"/>
-        </w:rPr>
-        <w:t>等信息。</w:t>
-      </w:r>
-      <w:proofErr w:type="gramStart"/>
-      <w:r>
-        <w:rPr>
-          <w:rFonts w:hint="eastAsia"/>
-        </w:rPr>
-        <w:t>右侧还</w:t>
-      </w:r>
-      <w:proofErr w:type="gramEnd"/>
-      <w:r>
-        <w:rPr>
-          <w:rFonts w:hint="eastAsia"/>
-        </w:rPr>
-        <w:t>提供原始大图的查看。登录之后，可以上传照片，点击上传照片，进入上传界面，选择文件并上传。上传之后首先预览，填写照片说明，然后提交，</w:t>
-      </w:r>
-      <w:proofErr w:type="gramStart"/>
-      <w:r>
-        <w:rPr>
-          <w:rFonts w:hint="eastAsia"/>
-        </w:rPr>
-        <w:t>上传就完成</w:t>
-      </w:r>
-      <w:proofErr w:type="gramEnd"/>
-      <w:r>
-        <w:rPr>
-          <w:rFonts w:hint="eastAsia"/>
-        </w:rPr>
         <w:t>。</w:t>
       </w:r>
     </w:p>
@@ -1129,147 +1365,27 @@
     <w:p>
       <w:pPr>
         <w:pStyle w:val="a5"/>
-        <w:spacing w:line="360" w:lineRule="auto"/>
-        <w:ind w:left="360" w:firstLineChars="0" w:firstLine="0"/>
-      </w:pPr>
-    </w:p>
-    <w:p>
-      <w:pPr>
-        <w:pStyle w:val="a5"/>
-        <w:spacing w:line="360" w:lineRule="auto"/>
-        <w:ind w:left="360" w:firstLineChars="0" w:firstLine="0"/>
-      </w:pPr>
-    </w:p>
-    <w:p>
-      <w:pPr>
-        <w:pStyle w:val="a5"/>
-        <w:spacing w:line="360" w:lineRule="auto"/>
-        <w:ind w:left="360" w:firstLineChars="0" w:firstLine="0"/>
-      </w:pPr>
-    </w:p>
-    <w:p>
-      <w:pPr>
-        <w:pStyle w:val="a5"/>
-        <w:spacing w:line="360" w:lineRule="auto"/>
-        <w:ind w:left="360" w:firstLineChars="0" w:firstLine="0"/>
-      </w:pPr>
-      <w:r>
-        <w:rPr>
-          <w:rFonts w:hint="eastAsia"/>
-        </w:rPr>
-        <w:t>数据库设计：</w:t>
-      </w:r>
-    </w:p>
-    <w:p>
-      <w:pPr>
-        <w:pStyle w:val="a5"/>
-        <w:spacing w:line="360" w:lineRule="auto"/>
-        <w:ind w:left="360" w:firstLineChars="0" w:firstLine="0"/>
-      </w:pPr>
-      <w:r>
-        <w:rPr>
-          <w:rFonts w:hint="eastAsia"/>
-        </w:rPr>
-        <w:t>机时预约系统逻辑：</w:t>
-      </w:r>
-    </w:p>
-    <w:p>
-      <w:pPr>
-        <w:pStyle w:val="a5"/>
-        <w:spacing w:line="360" w:lineRule="auto"/>
-        <w:ind w:left="360" w:firstLineChars="0" w:firstLine="0"/>
-      </w:pPr>
-      <w:r>
-        <w:rPr>
-          <w:rFonts w:hint="eastAsia"/>
-        </w:rPr>
-        <w:t>代码模块：</w:t>
-      </w:r>
-    </w:p>
-    <w:p>
-      <w:pPr>
-        <w:pStyle w:val="a5"/>
-        <w:spacing w:line="360" w:lineRule="auto"/>
-        <w:ind w:left="360" w:firstLineChars="0" w:firstLine="0"/>
-      </w:pPr>
-      <w:r>
-        <w:rPr>
-          <w:rFonts w:hint="eastAsia"/>
-        </w:rPr>
-        <w:t>邮件发送功能：</w:t>
-      </w:r>
-    </w:p>
-    <w:p>
-      <w:pPr>
-        <w:pStyle w:val="a5"/>
-        <w:spacing w:line="360" w:lineRule="auto"/>
-        <w:ind w:left="360" w:firstLineChars="0" w:firstLine="0"/>
-      </w:pPr>
-    </w:p>
-    <w:p>
-      <w:pPr>
-        <w:pStyle w:val="a5"/>
-        <w:spacing w:line="360" w:lineRule="auto"/>
-        <w:ind w:left="360" w:firstLineChars="0" w:firstLine="0"/>
-      </w:pPr>
-    </w:p>
-    <w:p>
-      <w:pPr>
-        <w:pStyle w:val="a5"/>
-        <w:spacing w:line="360" w:lineRule="auto"/>
-        <w:ind w:left="360" w:firstLineChars="0" w:firstLine="0"/>
-      </w:pPr>
-      <w:r>
-        <w:rPr>
-          <w:rFonts w:hint="eastAsia"/>
-        </w:rPr>
-        <w:t>平台化：</w:t>
-      </w:r>
-    </w:p>
-    <w:p>
-      <w:pPr>
-        <w:pStyle w:val="a5"/>
-        <w:spacing w:line="360" w:lineRule="auto"/>
-        <w:ind w:left="360" w:firstLineChars="0" w:firstLine="0"/>
-      </w:pPr>
-      <w:r>
-        <w:rPr>
-          <w:rFonts w:hint="eastAsia"/>
-        </w:rPr>
-        <w:t>完善部分：</w:t>
-      </w:r>
-    </w:p>
-    <w:p>
-      <w:pPr>
-        <w:pStyle w:val="a5"/>
-        <w:spacing w:line="360" w:lineRule="auto"/>
-        <w:ind w:left="360" w:firstLineChars="0" w:firstLine="0"/>
-      </w:pPr>
-      <w:r>
-        <w:rPr>
-          <w:rFonts w:hint="eastAsia"/>
-        </w:rPr>
-        <w:t>药物购买系统：</w:t>
-      </w:r>
-    </w:p>
-    <w:p>
-      <w:pPr>
-        <w:pStyle w:val="a5"/>
-        <w:spacing w:line="360" w:lineRule="auto"/>
-        <w:ind w:left="360" w:firstLineChars="0" w:firstLine="0"/>
-      </w:pPr>
-      <w:r>
-        <w:rPr>
-          <w:rFonts w:hint="eastAsia"/>
-        </w:rPr>
-        <w:t>药物管理系统：</w:t>
-      </w:r>
-    </w:p>
-    <w:p>
-      <w:pPr>
-        <w:pStyle w:val="a5"/>
-        <w:spacing w:line="360" w:lineRule="auto"/>
-        <w:ind w:left="360" w:firstLineChars="0" w:firstLine="0"/>
+        <w:pBdr>
+          <w:bottom w:val="double" w:sz="6" w:space="1" w:color="auto"/>
+        </w:pBdr>
+        <w:spacing w:line="360" w:lineRule="auto"/>
+        <w:ind w:left="360" w:firstLineChars="0" w:firstLine="0"/>
+      </w:pPr>
+      <w:r>
+        <w:br w:type="page"/>
+      </w:r>
+    </w:p>
+    <w:p>
+      <w:pPr>
+        <w:pStyle w:val="a5"/>
+        <w:pBdr>
+          <w:bottom w:val="double" w:sz="6" w:space="1" w:color="auto"/>
+        </w:pBdr>
+        <w:spacing w:line="360" w:lineRule="auto"/>
+        <w:ind w:left="360" w:firstLineChars="0" w:firstLine="0"/>
+        <w:rPr>
+          <w:rFonts w:hint="eastAsia"/>
+        </w:rPr>
       </w:pPr>
     </w:p>
     <w:p>
@@ -1296,10 +1412,188 @@
           <w:b/>
           <w:sz w:val="28"/>
         </w:rPr>
-        <w:t>存在的不足</w:t>
-      </w:r>
+        <w:t>后台功能指南</w:t>
+      </w:r>
+    </w:p>
+    <w:p>
+      <w:pPr>
+        <w:pStyle w:val="a5"/>
+        <w:spacing w:line="360" w:lineRule="auto"/>
+        <w:ind w:left="360" w:firstLineChars="0" w:firstLine="0"/>
+      </w:pPr>
+      <w:r>
+        <w:rPr>
+          <w:rFonts w:hint="eastAsia"/>
+        </w:rPr>
+        <w:t>数据库设计：</w:t>
+      </w:r>
+    </w:p>
+    <w:p>
+      <w:pPr>
+        <w:pStyle w:val="a5"/>
+        <w:spacing w:line="360" w:lineRule="auto"/>
+        <w:ind w:left="360" w:firstLineChars="0" w:firstLine="0"/>
+      </w:pPr>
+      <w:r>
+        <w:rPr>
+          <w:rFonts w:hint="eastAsia"/>
+        </w:rPr>
+        <w:t>机时预约系统逻辑：</w:t>
+      </w:r>
+    </w:p>
+    <w:p>
+      <w:pPr>
+        <w:pStyle w:val="a5"/>
+        <w:spacing w:line="360" w:lineRule="auto"/>
+        <w:ind w:left="360" w:firstLineChars="0" w:firstLine="0"/>
+      </w:pPr>
+      <w:r>
+        <w:rPr>
+          <w:rFonts w:hint="eastAsia"/>
+        </w:rPr>
+        <w:t>代码模块：</w:t>
+      </w:r>
+    </w:p>
+    <w:p>
+      <w:pPr>
+        <w:pStyle w:val="a5"/>
+        <w:spacing w:line="360" w:lineRule="auto"/>
+        <w:ind w:left="360" w:firstLineChars="0" w:firstLine="0"/>
+      </w:pPr>
+      <w:r>
+        <w:rPr>
+          <w:rFonts w:hint="eastAsia"/>
+        </w:rPr>
+        <w:t>邮件发送功能：</w:t>
+      </w:r>
+    </w:p>
+    <w:p>
+      <w:pPr>
+        <w:pStyle w:val="a5"/>
+        <w:spacing w:line="360" w:lineRule="auto"/>
+        <w:ind w:left="360" w:firstLineChars="0" w:firstLine="0"/>
+      </w:pPr>
+    </w:p>
+    <w:p>
+      <w:pPr>
+        <w:pStyle w:val="a5"/>
+        <w:spacing w:line="360" w:lineRule="auto"/>
+        <w:ind w:left="360" w:firstLineChars="0" w:firstLine="0"/>
+      </w:pPr>
+    </w:p>
+    <w:p>
+      <w:pPr>
+        <w:pStyle w:val="a5"/>
+        <w:spacing w:line="360" w:lineRule="auto"/>
+        <w:ind w:left="360" w:firstLineChars="0" w:firstLine="0"/>
+      </w:pPr>
+      <w:r>
+        <w:rPr>
+          <w:rFonts w:hint="eastAsia"/>
+        </w:rPr>
+        <w:t>平台化：</w:t>
+      </w:r>
+    </w:p>
+    <w:p>
+      <w:pPr>
+        <w:pStyle w:val="a5"/>
+        <w:spacing w:line="360" w:lineRule="auto"/>
+        <w:ind w:left="360" w:firstLineChars="0" w:firstLine="0"/>
+      </w:pPr>
+      <w:r>
+        <w:rPr>
+          <w:rFonts w:hint="eastAsia"/>
+        </w:rPr>
+        <w:t>完善部分：</w:t>
+      </w:r>
+    </w:p>
+    <w:p>
+      <w:pPr>
+        <w:pStyle w:val="a5"/>
+        <w:spacing w:line="360" w:lineRule="auto"/>
+        <w:ind w:left="360" w:firstLineChars="0" w:firstLine="0"/>
+      </w:pPr>
+      <w:r>
+        <w:rPr>
+          <w:rFonts w:hint="eastAsia"/>
+        </w:rPr>
+        <w:t>药物购买系统：</w:t>
+      </w:r>
+    </w:p>
+    <w:p>
+      <w:pPr>
+        <w:pStyle w:val="a5"/>
+        <w:spacing w:line="360" w:lineRule="auto"/>
+        <w:ind w:left="360" w:firstLineChars="0" w:firstLine="0"/>
+      </w:pPr>
+      <w:r>
+        <w:rPr>
+          <w:rFonts w:hint="eastAsia"/>
+        </w:rPr>
+        <w:t>药物管理系统：</w:t>
+      </w:r>
+    </w:p>
+    <w:p>
+      <w:pPr>
+        <w:pStyle w:val="a5"/>
+        <w:spacing w:line="360" w:lineRule="auto"/>
+        <w:ind w:left="360" w:firstLineChars="0" w:firstLine="0"/>
+      </w:pPr>
+    </w:p>
+    <w:p>
+      <w:pPr>
+        <w:pStyle w:val="a5"/>
+        <w:pBdr>
+          <w:bottom w:val="double" w:sz="6" w:space="1" w:color="auto"/>
+        </w:pBdr>
+        <w:spacing w:line="360" w:lineRule="auto"/>
+        <w:ind w:left="360" w:firstLineChars="0" w:firstLine="0"/>
+      </w:pPr>
+      <w:r>
+        <w:br w:type="page"/>
+      </w:r>
+    </w:p>
+    <w:p>
+      <w:pPr>
+        <w:pStyle w:val="a5"/>
+        <w:pBdr>
+          <w:bottom w:val="double" w:sz="6" w:space="1" w:color="auto"/>
+        </w:pBdr>
+        <w:spacing w:line="360" w:lineRule="auto"/>
+        <w:ind w:left="360" w:firstLineChars="0" w:firstLine="0"/>
+        <w:rPr>
+          <w:rFonts w:hint="eastAsia"/>
+        </w:rPr>
+      </w:pPr>
       <w:bookmarkStart w:id="0" w:name="_GoBack"/>
       <w:bookmarkEnd w:id="0"/>
+    </w:p>
+    <w:p>
+      <w:pPr>
+        <w:pStyle w:val="a5"/>
+        <w:spacing w:line="360" w:lineRule="auto"/>
+        <w:ind w:left="360" w:firstLineChars="0" w:firstLine="0"/>
+      </w:pPr>
+    </w:p>
+    <w:p>
+      <w:pPr>
+        <w:pStyle w:val="a5"/>
+        <w:spacing w:line="360" w:lineRule="auto"/>
+        <w:ind w:left="360" w:firstLineChars="0" w:firstLine="0"/>
+        <w:jc w:val="center"/>
+        <w:rPr>
+          <w:b/>
+          <w:sz w:val="28"/>
+        </w:rPr>
+      </w:pPr>
+      <w:r>
+        <w:rPr>
+          <w:rFonts w:hint="eastAsia"/>
+          <w:b/>
+          <w:sz w:val="28"/>
+        </w:rPr>
+        <w:t>存在的不足</w:t>
+      </w:r>
     </w:p>
     <w:p>
       <w:pPr>

</xml_diff>

<commit_message>
New edition of file
</commit_message>
<xml_diff>
--- a/钙信号与线粒体生物医学实验室 网站手册1.docx
+++ b/钙信号与线粒体生物医学实验室 网站手册1.docx
@@ -6,6 +6,7 @@
       <w:pPr>
         <w:jc w:val="center"/>
         <w:rPr>
+          <w:rFonts w:hint="eastAsia"/>
           <w:b/>
           <w:sz w:val="32"/>
         </w:rPr>
@@ -26,12 +27,29 @@
         </w:rPr>
         <w:t xml:space="preserve"> </w:t>
       </w:r>
-      <w:r>
-        <w:rPr>
-          <w:rFonts w:hint="eastAsia"/>
+    </w:p>
+    <w:p>
+      <w:pPr>
+        <w:jc w:val="center"/>
+        <w:rPr>
           <w:b/>
           <w:sz w:val="32"/>
         </w:rPr>
+      </w:pPr>
+      <w:r>
+        <w:rPr>
+          <w:rFonts w:hint="eastAsia"/>
+          <w:b/>
+          <w:sz w:val="32"/>
+        </w:rPr>
+        <w:t>——</w:t>
+      </w:r>
+      <w:r>
+        <w:rPr>
+          <w:rFonts w:hint="eastAsia"/>
+          <w:b/>
+          <w:sz w:val="32"/>
+        </w:rPr>
         <w:t>网站技术手册</w:t>
       </w:r>
     </w:p>
@@ -63,76 +81,186 @@
     </w:p>
     <w:p/>
     <w:p>
-      <w:r>
-        <w:rPr>
-          <w:rFonts w:hint="eastAsia"/>
-        </w:rPr>
-        <w:t>网站开发者：孙涛、于鹏</w:t>
-      </w:r>
-    </w:p>
-    <w:p>
-      <w:r>
-        <w:rPr>
-          <w:rFonts w:hint="eastAsia"/>
+      <w:pPr>
+        <w:rPr>
+          <w:sz w:val="28"/>
+        </w:rPr>
+      </w:pPr>
+      <w:r>
+        <w:rPr>
+          <w:rFonts w:hint="eastAsia"/>
+          <w:sz w:val="28"/>
+        </w:rPr>
+        <w:t>网站开发者：</w:t>
+      </w:r>
+      <w:r>
+        <w:rPr>
+          <w:rFonts w:ascii="楷体" w:eastAsia="楷体" w:hAnsi="楷体" w:hint="eastAsia"/>
+          <w:sz w:val="28"/>
+        </w:rPr>
+        <w:t>孙涛、于鹏</w:t>
+      </w:r>
+      <w:r>
+        <w:rPr>
+          <w:rFonts w:ascii="楷体" w:eastAsia="楷体" w:hAnsi="楷体" w:hint="eastAsia"/>
+          <w:sz w:val="28"/>
+        </w:rPr>
+        <w:t>；</w:t>
+      </w:r>
+    </w:p>
+    <w:p>
+      <w:pPr>
+        <w:rPr>
+          <w:sz w:val="28"/>
+        </w:rPr>
+      </w:pPr>
+      <w:r>
+        <w:rPr>
+          <w:rFonts w:hint="eastAsia"/>
+          <w:sz w:val="28"/>
         </w:rPr>
         <w:t>网站开发时间：</w:t>
       </w:r>
       <w:r>
         <w:rPr>
           <w:rFonts w:hint="eastAsia"/>
+          <w:sz w:val="28"/>
         </w:rPr>
         <w:t>2015</w:t>
       </w:r>
       <w:r>
         <w:rPr>
           <w:rFonts w:hint="eastAsia"/>
+          <w:sz w:val="28"/>
         </w:rPr>
         <w:t>年</w:t>
       </w:r>
       <w:r>
         <w:rPr>
           <w:rFonts w:hint="eastAsia"/>
+          <w:sz w:val="28"/>
         </w:rPr>
         <w:t>1</w:t>
       </w:r>
       <w:r>
         <w:rPr>
           <w:rFonts w:hint="eastAsia"/>
+          <w:sz w:val="28"/>
         </w:rPr>
         <w:t>月</w:t>
       </w:r>
       <w:r>
         <w:rPr>
           <w:rFonts w:hint="eastAsia"/>
+          <w:sz w:val="28"/>
         </w:rPr>
         <w:t>-2015</w:t>
       </w:r>
       <w:r>
         <w:rPr>
           <w:rFonts w:hint="eastAsia"/>
+          <w:sz w:val="28"/>
         </w:rPr>
         <w:t>年</w:t>
       </w:r>
       <w:r>
         <w:rPr>
           <w:rFonts w:hint="eastAsia"/>
+          <w:sz w:val="28"/>
         </w:rPr>
         <w:t>6</w:t>
       </w:r>
       <w:r>
         <w:rPr>
           <w:rFonts w:hint="eastAsia"/>
+          <w:sz w:val="28"/>
         </w:rPr>
         <w:t>月</w:t>
       </w:r>
-    </w:p>
-    <w:p/>
-    <w:p>
-      <w:r>
-        <w:rPr>
-          <w:rFonts w:hint="eastAsia"/>
+      <w:r>
+        <w:rPr>
+          <w:rFonts w:hint="eastAsia"/>
+          <w:sz w:val="28"/>
+        </w:rPr>
+        <w:t>；</w:t>
+      </w:r>
+    </w:p>
+    <w:p>
+      <w:pPr>
+        <w:rPr>
+          <w:rFonts w:hint="eastAsia"/>
+          <w:sz w:val="28"/>
+        </w:rPr>
+      </w:pPr>
+      <w:r>
+        <w:rPr>
+          <w:rFonts w:hint="eastAsia"/>
+          <w:sz w:val="28"/>
         </w:rPr>
         <w:t>网站服务对象：实验室学生</w:t>
+      </w:r>
+      <w:r>
+        <w:rPr>
+          <w:rFonts w:hint="eastAsia"/>
+          <w:sz w:val="28"/>
+        </w:rPr>
+        <w:t>；</w:t>
+      </w:r>
+    </w:p>
+    <w:p>
+      <w:pPr>
+        <w:rPr>
+          <w:sz w:val="28"/>
+        </w:rPr>
+      </w:pPr>
+      <w:r>
+        <w:rPr>
+          <w:rFonts w:hint="eastAsia"/>
+          <w:sz w:val="28"/>
+        </w:rPr>
+        <w:t>文档创建日期：</w:t>
+      </w:r>
+      <w:r>
+        <w:rPr>
+          <w:rFonts w:hint="eastAsia"/>
+          <w:sz w:val="28"/>
+        </w:rPr>
+        <w:t>2015</w:t>
+      </w:r>
+      <w:r>
+        <w:rPr>
+          <w:rFonts w:hint="eastAsia"/>
+          <w:sz w:val="28"/>
+        </w:rPr>
+        <w:t>年</w:t>
+      </w:r>
+      <w:r>
+        <w:rPr>
+          <w:rFonts w:hint="eastAsia"/>
+          <w:sz w:val="28"/>
+        </w:rPr>
+        <w:t>11</w:t>
+      </w:r>
+      <w:r>
+        <w:rPr>
+          <w:rFonts w:hint="eastAsia"/>
+          <w:sz w:val="28"/>
+        </w:rPr>
+        <w:t>月</w:t>
+      </w:r>
+      <w:r>
+        <w:rPr>
+          <w:rFonts w:hint="eastAsia"/>
+          <w:sz w:val="28"/>
+        </w:rPr>
+        <w:t>15</w:t>
+      </w:r>
+      <w:r>
+        <w:rPr>
+          <w:rFonts w:hint="eastAsia"/>
+          <w:sz w:val="28"/>
+        </w:rPr>
+        <w:t>日。</w:t>
       </w:r>
     </w:p>
     <w:p>
@@ -177,6 +305,10 @@
     <w:p>
       <w:pPr>
         <w:spacing w:line="360" w:lineRule="auto"/>
+        <w:ind w:firstLine="420"/>
+        <w:rPr>
+          <w:rFonts w:hint="eastAsia"/>
+        </w:rPr>
       </w:pPr>
       <w:r>
         <w:rPr>
@@ -194,13 +326,65 @@
         <w:rPr>
           <w:rFonts w:hint="eastAsia"/>
         </w:rPr>
-        <w:t>台显微镜设备，学生对于显微镜的使用需要进行预约。传统的预约方式是通过采用在一张预约纸上进行登记，但是如果涉及预约的状态更改和查看则十分不方便。针对这个问题，我们设想了建立一套信息化的预约体制，通过搭建服务器，设计网站和机时预约系统，将预约从纸质端迁移至网络端，并且实现在线的增删查改等功能模块，同时还可以实现机时预约状态更改的信息推送，保证机时信息最大化的得到利用，从而提高机时预约以及设备使用的效率。通过系统的设计、网站的编写，我们成功建立这么一套机时预约平台，并且扩展了整个网站的完善功能。本文主要从网站的结构，细节以及网站源码的编写，数据库的设计等角度进行一个详细的介绍。希望对以后实验室网站的维护和升级提供一定的遍历，也为对网站有兴趣的同学提供一个了解的途径。</w:t>
-      </w:r>
-    </w:p>
-    <w:p>
-      <w:pPr>
-        <w:spacing w:line="360" w:lineRule="auto"/>
-      </w:pPr>
+        <w:t>台显微镜设备，学生对于显微镜的使用需要进行预约。</w:t>
+      </w:r>
+    </w:p>
+    <w:p>
+      <w:pPr>
+        <w:spacing w:line="360" w:lineRule="auto"/>
+        <w:ind w:firstLine="420"/>
+        <w:rPr>
+          <w:rFonts w:hint="eastAsia"/>
+        </w:rPr>
+      </w:pPr>
+      <w:r>
+        <w:rPr>
+          <w:rFonts w:hint="eastAsia"/>
+        </w:rPr>
+        <w:t>传统的预约方式是通过采用在一张预约纸上进行登记，但是如果涉及预约的状态更改和查看则十分不方便。</w:t>
+      </w:r>
+    </w:p>
+    <w:p>
+      <w:pPr>
+        <w:spacing w:line="360" w:lineRule="auto"/>
+        <w:ind w:firstLine="420"/>
+        <w:rPr>
+          <w:rFonts w:hint="eastAsia"/>
+        </w:rPr>
+      </w:pPr>
+      <w:r>
+        <w:rPr>
+          <w:rFonts w:hint="eastAsia"/>
+        </w:rPr>
+        <w:t>针对这个问题，我们设想了建立一套信息化的预约体制，通过搭建服务器，设计网站和机时预约系统，将预约从纸质端迁移至网络端，并且实现在线的增删查改等功能模块，同时还可以实现机时预约状态更改的信息推送，保证机时信息最大化的得到利用，从而提高机时预约以及设备使用的效率。</w:t>
+      </w:r>
+    </w:p>
+    <w:p>
+      <w:pPr>
+        <w:spacing w:line="360" w:lineRule="auto"/>
+        <w:ind w:firstLine="420"/>
+        <w:rPr>
+          <w:rFonts w:hint="eastAsia"/>
+        </w:rPr>
+      </w:pPr>
+      <w:r>
+        <w:rPr>
+          <w:rFonts w:hint="eastAsia"/>
+        </w:rPr>
+        <w:t>通过系统的设计、网站的编写，我们成功建立这么一套机时预约平台，并且扩展了整个网站的完善功能。</w:t>
+      </w:r>
+    </w:p>
+    <w:p>
+      <w:pPr>
+        <w:spacing w:line="360" w:lineRule="auto"/>
+        <w:ind w:firstLine="420"/>
+      </w:pPr>
+      <w:r>
+        <w:rPr>
+          <w:rFonts w:hint="eastAsia"/>
+        </w:rPr>
+        <w:t>本文主要从网站的结构，细节以及网站源码的编写，数据库的设计等角度进行一个详细的介绍。希望对以后实验室网站的维护和升级提供一定的遍历，也为对网站有兴趣的同学提供一个了解的途径。</w:t>
+      </w:r>
     </w:p>
     <w:p>
       <w:pPr>
@@ -217,9 +401,8 @@
           <w:rFonts w:hint="eastAsia"/>
         </w:rPr>
       </w:pPr>
-      <w:r>
-        <w:br w:type="page"/>
-      </w:r>
+      <w:bookmarkStart w:id="0" w:name="_GoBack"/>
+      <w:bookmarkEnd w:id="0"/>
     </w:p>
     <w:p>
       <w:pPr>
@@ -1470,88 +1653,15 @@
     <w:p>
       <w:pPr>
         <w:pStyle w:val="a5"/>
-        <w:spacing w:line="360" w:lineRule="auto"/>
-        <w:ind w:left="360" w:firstLineChars="0" w:firstLine="0"/>
-      </w:pPr>
-    </w:p>
-    <w:p>
-      <w:pPr>
-        <w:pStyle w:val="a5"/>
-        <w:spacing w:line="360" w:lineRule="auto"/>
-        <w:ind w:left="360" w:firstLineChars="0" w:firstLine="0"/>
-      </w:pPr>
-    </w:p>
-    <w:p>
-      <w:pPr>
-        <w:pStyle w:val="a5"/>
-        <w:spacing w:line="360" w:lineRule="auto"/>
-        <w:ind w:left="360" w:firstLineChars="0" w:firstLine="0"/>
-      </w:pPr>
-      <w:r>
-        <w:rPr>
-          <w:rFonts w:hint="eastAsia"/>
-        </w:rPr>
-        <w:t>平台化：</w:t>
-      </w:r>
-    </w:p>
-    <w:p>
-      <w:pPr>
-        <w:pStyle w:val="a5"/>
-        <w:spacing w:line="360" w:lineRule="auto"/>
-        <w:ind w:left="360" w:firstLineChars="0" w:firstLine="0"/>
-      </w:pPr>
-      <w:r>
-        <w:rPr>
-          <w:rFonts w:hint="eastAsia"/>
-        </w:rPr>
-        <w:t>完善部分：</w:t>
-      </w:r>
-    </w:p>
-    <w:p>
-      <w:pPr>
-        <w:pStyle w:val="a5"/>
-        <w:spacing w:line="360" w:lineRule="auto"/>
-        <w:ind w:left="360" w:firstLineChars="0" w:firstLine="0"/>
-      </w:pPr>
-      <w:r>
-        <w:rPr>
-          <w:rFonts w:hint="eastAsia"/>
-        </w:rPr>
-        <w:t>药物购买系统：</w:t>
-      </w:r>
-    </w:p>
-    <w:p>
-      <w:pPr>
-        <w:pStyle w:val="a5"/>
-        <w:spacing w:line="360" w:lineRule="auto"/>
-        <w:ind w:left="360" w:firstLineChars="0" w:firstLine="0"/>
-      </w:pPr>
-      <w:r>
-        <w:rPr>
-          <w:rFonts w:hint="eastAsia"/>
-        </w:rPr>
-        <w:t>药物管理系统：</w:t>
-      </w:r>
-    </w:p>
-    <w:p>
-      <w:pPr>
-        <w:pStyle w:val="a5"/>
-        <w:spacing w:line="360" w:lineRule="auto"/>
-        <w:ind w:left="360" w:firstLineChars="0" w:firstLine="0"/>
-      </w:pPr>
-    </w:p>
-    <w:p>
-      <w:pPr>
-        <w:pStyle w:val="a5"/>
         <w:pBdr>
           <w:bottom w:val="double" w:sz="6" w:space="1" w:color="auto"/>
         </w:pBdr>
         <w:spacing w:line="360" w:lineRule="auto"/>
         <w:ind w:left="360" w:firstLineChars="0" w:firstLine="0"/>
-      </w:pPr>
-      <w:r>
-        <w:br w:type="page"/>
-      </w:r>
+        <w:rPr>
+          <w:rFonts w:hint="eastAsia"/>
+        </w:rPr>
+      </w:pPr>
     </w:p>
     <w:p>
       <w:pPr>
@@ -1565,8 +1675,134 @@
           <w:rFonts w:hint="eastAsia"/>
         </w:rPr>
       </w:pPr>
-      <w:bookmarkStart w:id="0" w:name="_GoBack"/>
-      <w:bookmarkEnd w:id="0"/>
+    </w:p>
+    <w:p>
+      <w:pPr>
+        <w:pStyle w:val="a5"/>
+        <w:pBdr>
+          <w:bottom w:val="double" w:sz="6" w:space="1" w:color="auto"/>
+        </w:pBdr>
+        <w:spacing w:line="360" w:lineRule="auto"/>
+        <w:ind w:left="360" w:firstLineChars="0" w:firstLine="0"/>
+      </w:pPr>
+      <w:r>
+        <w:br w:type="page"/>
+      </w:r>
+    </w:p>
+    <w:p>
+      <w:pPr>
+        <w:pStyle w:val="a5"/>
+        <w:pBdr>
+          <w:bottom w:val="double" w:sz="6" w:space="1" w:color="auto"/>
+        </w:pBdr>
+        <w:spacing w:line="360" w:lineRule="auto"/>
+        <w:ind w:left="360" w:firstLineChars="0" w:firstLine="0"/>
+      </w:pPr>
+    </w:p>
+    <w:p>
+      <w:pPr>
+        <w:pStyle w:val="a5"/>
+        <w:spacing w:line="360" w:lineRule="auto"/>
+        <w:ind w:left="360" w:firstLineChars="0" w:firstLine="0"/>
+        <w:jc w:val="center"/>
+        <w:rPr>
+          <w:b/>
+          <w:sz w:val="28"/>
+        </w:rPr>
+      </w:pPr>
+      <w:r>
+        <w:rPr>
+          <w:rFonts w:hint="eastAsia"/>
+          <w:b/>
+          <w:sz w:val="28"/>
+        </w:rPr>
+        <w:t>网站扩展新功能</w:t>
+      </w:r>
+    </w:p>
+    <w:p>
+      <w:pPr>
+        <w:pStyle w:val="a5"/>
+        <w:spacing w:line="360" w:lineRule="auto"/>
+        <w:ind w:left="360" w:firstLineChars="0" w:firstLine="0"/>
+      </w:pPr>
+      <w:r>
+        <w:rPr>
+          <w:rFonts w:hint="eastAsia"/>
+        </w:rPr>
+        <w:t>平台化：</w:t>
+      </w:r>
+    </w:p>
+    <w:p>
+      <w:pPr>
+        <w:pStyle w:val="a5"/>
+        <w:spacing w:line="360" w:lineRule="auto"/>
+        <w:ind w:left="360" w:firstLineChars="0" w:firstLine="0"/>
+      </w:pPr>
+      <w:r>
+        <w:rPr>
+          <w:rFonts w:hint="eastAsia"/>
+        </w:rPr>
+        <w:t>完善部分：</w:t>
+      </w:r>
+    </w:p>
+    <w:p>
+      <w:pPr>
+        <w:pStyle w:val="a5"/>
+        <w:spacing w:line="360" w:lineRule="auto"/>
+        <w:ind w:left="360" w:firstLineChars="0" w:firstLine="0"/>
+      </w:pPr>
+      <w:r>
+        <w:rPr>
+          <w:rFonts w:hint="eastAsia"/>
+        </w:rPr>
+        <w:t>药物购买系统：</w:t>
+      </w:r>
+    </w:p>
+    <w:p>
+      <w:pPr>
+        <w:pStyle w:val="a5"/>
+        <w:spacing w:line="360" w:lineRule="auto"/>
+        <w:ind w:left="360" w:firstLineChars="0" w:firstLine="0"/>
+      </w:pPr>
+      <w:r>
+        <w:rPr>
+          <w:rFonts w:hint="eastAsia"/>
+        </w:rPr>
+        <w:t>药物管理系统：</w:t>
+      </w:r>
+    </w:p>
+    <w:p>
+      <w:pPr>
+        <w:pStyle w:val="a5"/>
+        <w:spacing w:line="360" w:lineRule="auto"/>
+        <w:ind w:left="360" w:firstLineChars="0" w:firstLine="0"/>
+      </w:pPr>
+    </w:p>
+    <w:p>
+      <w:pPr>
+        <w:pStyle w:val="a5"/>
+        <w:pBdr>
+          <w:bottom w:val="double" w:sz="6" w:space="1" w:color="auto"/>
+        </w:pBdr>
+        <w:spacing w:line="360" w:lineRule="auto"/>
+        <w:ind w:left="360" w:firstLineChars="0" w:firstLine="0"/>
+      </w:pPr>
+      <w:r>
+        <w:br w:type="page"/>
+      </w:r>
+    </w:p>
+    <w:p>
+      <w:pPr>
+        <w:pStyle w:val="a5"/>
+        <w:pBdr>
+          <w:bottom w:val="double" w:sz="6" w:space="1" w:color="auto"/>
+        </w:pBdr>
+        <w:spacing w:line="360" w:lineRule="auto"/>
+        <w:ind w:left="360" w:firstLineChars="0" w:firstLine="0"/>
+        <w:rPr>
+          <w:rFonts w:hint="eastAsia"/>
+        </w:rPr>
+      </w:pPr>
     </w:p>
     <w:p>
       <w:pPr>

</xml_diff>